<commit_message>
Adding populated database and DDL
</commit_message>
<xml_diff>
--- a/Project Report.docx
+++ b/Project Report.docx
@@ -4,6 +4,27 @@
   <w:body>
     <w:p>
       <w:r>
+        <w:t>CS5200</w:t>
+      </w:r>
+    </w:p>
+    <w:p>
+      <w:r>
+        <w:t>Randy Lirano</w:t>
+      </w:r>
+    </w:p>
+    <w:p>
+      <w:r>
+        <w:t>Project 1: Application Manager</w:t>
+      </w:r>
+    </w:p>
+    <w:p>
+      <w:r>
+        <w:t>07/04/2021</w:t>
+      </w:r>
+    </w:p>
+    <w:p/>
+    <w:p>
+      <w:r>
         <w:t>Company</w:t>
       </w:r>
       <w:r>
@@ -290,6 +311,9 @@
         <w:pStyle w:val="ListParagraph"/>
       </w:pPr>
       <w:r>
+        <w:rPr>
+          <w:noProof/>
+        </w:rPr>
         <w:drawing>
           <wp:inline distT="0" distB="0" distL="0" distR="0" wp14:anchorId="5711B75B" wp14:editId="733EE5A7">
             <wp:extent cx="5411449" cy="3655619"/>
@@ -356,6 +380,9 @@
         <w:pStyle w:val="ListParagraph"/>
       </w:pPr>
       <w:r>
+        <w:rPr>
+          <w:noProof/>
+        </w:rPr>
         <w:drawing>
           <wp:inline distT="0" distB="0" distL="0" distR="0" wp14:anchorId="53594A04" wp14:editId="033CE1E0">
             <wp:extent cx="5615628" cy="3560164"/>
@@ -550,11 +577,11 @@
       </w:r>
       <w:proofErr w:type="spellEnd"/>
       <w:r>
-        <w:t>, a</w:t>
-      </w:r>
-      <w:proofErr w:type="spellStart"/>
-      <w:r>
-        <w:t>pplicant_id</w:t>
+        <w:t xml:space="preserve">, </w:t>
+      </w:r>
+      <w:proofErr w:type="spellStart"/>
+      <w:r>
+        <w:t>applicant_id</w:t>
       </w:r>
       <w:proofErr w:type="spellEnd"/>
       <w:r>

</xml_diff>